<commit_message>
Updated Acquire Movie use case and Validation for Movie Manager T1
</commit_message>
<xml_diff>
--- a/Documentation/Analysis/AcquireMovieUcseCase.docx
+++ b/Documentation/Analysis/AcquireMovieUcseCase.docx
@@ -171,12 +171,6 @@
                 <w:lang w:val="en-US"/>
               </w:rPr>
             </w:pPr>
-            <w:r>
-              <w:rPr>
-                <w:lang w:val="en-US"/>
-              </w:rPr>
-              <w:t>The Movie Creator made at least one movie</w:t>
-            </w:r>
           </w:p>
         </w:tc>
       </w:tr>
@@ -270,7 +264,7 @@
               <w:rPr>
                 <w:lang w:val="en-US"/>
               </w:rPr>
-              <w:t xml:space="preserve"> created movies</w:t>
+              <w:t xml:space="preserve"> unacquired movies</w:t>
             </w:r>
           </w:p>
           <w:p>
@@ -290,19 +284,13 @@
               <w:rPr>
                 <w:lang w:val="en-US"/>
               </w:rPr>
-              <w:t>selects</w:t>
-            </w:r>
-            <w:r>
-              <w:rPr>
-                <w:lang w:val="en-US"/>
-              </w:rPr>
-              <w:t xml:space="preserve"> the movies </w:t>
-            </w:r>
-            <w:r>
-              <w:rPr>
-                <w:lang w:val="en-US"/>
-              </w:rPr>
-              <w:t>to be added to the list</w:t>
+              <w:t xml:space="preserve">inserts </w:t>
+            </w:r>
+            <w:r>
+              <w:rPr>
+                <w:lang w:val="en-US"/>
+              </w:rPr>
+              <w:t>a movie id</w:t>
             </w:r>
           </w:p>
           <w:p>
@@ -316,7 +304,7 @@
               <w:rPr>
                 <w:lang w:val="en-US"/>
               </w:rPr>
-              <w:t>3. User validates his choice</w:t>
+              <w:t>3. System registers the movie as acquired</w:t>
             </w:r>
           </w:p>
           <w:p>
@@ -330,19 +318,7 @@
               <w:rPr>
                 <w:lang w:val="en-US"/>
               </w:rPr>
-              <w:t>4</w:t>
-            </w:r>
-            <w:r>
-              <w:rPr>
-                <w:lang w:val="en-US"/>
-              </w:rPr>
-              <w:t>. System displays the message “</w:t>
-            </w:r>
-            <w:r>
-              <w:rPr>
-                <w:lang w:val="en-US"/>
-              </w:rPr>
-              <w:t>The movie is acquired successfully”</w:t>
+              <w:t>4. The system displays a pop-up message informing the user of the successful operation</w:t>
             </w:r>
           </w:p>
           <w:p>
@@ -352,6 +328,12 @@
                 <w:lang w:val="en-US"/>
               </w:rPr>
             </w:pPr>
+            <w:r>
+              <w:rPr>
+                <w:lang w:val="en-US"/>
+              </w:rPr>
+              <w:t>5. The system automatically updates the list of unacquired movies</w:t>
+            </w:r>
           </w:p>
           <w:p>
             <w:pPr>
@@ -362,6 +344,8 @@
             </w:pPr>
           </w:p>
         </w:tc>
+        <w:bookmarkStart w:id="0" w:name="_GoBack"/>
+        <w:bookmarkEnd w:id="0"/>
       </w:tr>
       <w:tr>
         <w:trPr>
@@ -394,7 +378,13 @@
               <w:rPr>
                 <w:lang w:val="en-US"/>
               </w:rPr>
-              <w:t>[CREATE]</w:t>
+              <w:t>[ACQUIRING</w:t>
+            </w:r>
+            <w:r>
+              <w:rPr>
+                <w:lang w:val="en-US"/>
+              </w:rPr>
+              <w:t>]</w:t>
             </w:r>
           </w:p>
           <w:p>
@@ -409,6 +399,12 @@
                 <w:lang w:val="en-US"/>
               </w:rPr>
               <w:t>1a. The list does not exist</w:t>
+            </w:r>
+            <w:r>
+              <w:rPr>
+                <w:lang w:val="en-US"/>
+              </w:rPr>
+              <w:t xml:space="preserve"> or is empty</w:t>
             </w:r>
           </w:p>
           <w:p>
@@ -427,16 +423,20 @@
               <w:rPr>
                 <w:lang w:val="en-US"/>
               </w:rPr>
-              <w:t>System notifies user that there is no list available</w:t>
-            </w:r>
-            <w:r>
-              <w:rPr>
-                <w:lang w:val="en-US"/>
-              </w:rPr>
-              <w:t xml:space="preserve"> movies with a message “No Available Movies”</w:t>
-            </w:r>
-            <w:bookmarkStart w:id="0" w:name="_GoBack"/>
-            <w:bookmarkEnd w:id="0"/>
+              <w:t>System</w:t>
+            </w:r>
+            <w:r>
+              <w:rPr>
+                <w:lang w:val="en-US"/>
+              </w:rPr>
+              <w:t xml:space="preserve"> displays a pop-up message with</w:t>
+            </w:r>
+            <w:r>
+              <w:rPr>
+                <w:lang w:val="en-US"/>
+              </w:rPr>
+              <w:t xml:space="preserve"> “No Available Movies”</w:t>
+            </w:r>
           </w:p>
           <w:p>
             <w:pPr>
@@ -451,7 +451,13 @@
               <w:rPr>
                 <w:lang w:val="en-US"/>
               </w:rPr>
-              <w:t>2a. User did not select any movie</w:t>
+              <w:t xml:space="preserve">2a. </w:t>
+            </w:r>
+            <w:r>
+              <w:rPr>
+                <w:lang w:val="en-US"/>
+              </w:rPr>
+              <w:t>Movie with a specific id has already been acquired or does not exist</w:t>
             </w:r>
           </w:p>
           <w:p>
@@ -470,7 +476,25 @@
               <w:rPr>
                 <w:lang w:val="en-US"/>
               </w:rPr>
-              <w:t>System displays an error message stating that there are no movies selected</w:t>
+              <w:t>System di</w:t>
+            </w:r>
+            <w:r>
+              <w:rPr>
+                <w:lang w:val="en-US"/>
+              </w:rPr>
+              <w:t>splays an error message</w:t>
+            </w:r>
+            <w:r>
+              <w:rPr>
+                <w:lang w:val="en-US"/>
+              </w:rPr>
+              <w:t xml:space="preserve"> with</w:t>
+            </w:r>
+            <w:r>
+              <w:rPr>
+                <w:lang w:val="en-US"/>
+              </w:rPr>
+              <w:t xml:space="preserve"> “Invalid Input”</w:t>
             </w:r>
           </w:p>
           <w:p>
@@ -486,13 +510,25 @@
               <w:rPr>
                 <w:lang w:val="en-US"/>
               </w:rPr>
-              <w:t>3</w:t>
-            </w:r>
-            <w:r>
-              <w:rPr>
-                <w:lang w:val="en-US"/>
-              </w:rPr>
-              <w:t xml:space="preserve">a.  User doesn’t validate his choice:   </w:t>
+              <w:t>2b</w:t>
+            </w:r>
+            <w:r>
+              <w:rPr>
+                <w:lang w:val="en-US"/>
+              </w:rPr>
+              <w:t xml:space="preserve">.  User </w:t>
+            </w:r>
+            <w:r>
+              <w:rPr>
+                <w:lang w:val="en-US"/>
+              </w:rPr>
+              <w:t>inserts a letter or symbol instead of a number or digit</w:t>
+            </w:r>
+            <w:r>
+              <w:rPr>
+                <w:lang w:val="en-US"/>
+              </w:rPr>
+              <w:t xml:space="preserve">:   </w:t>
             </w:r>
           </w:p>
           <w:p>
@@ -505,25 +541,7 @@
               <w:cnfStyle w:val="000000100000" w:firstRow="0" w:lastRow="0" w:firstColumn="0" w:lastColumn="0" w:oddVBand="0" w:evenVBand="0" w:oddHBand="1" w:evenHBand="0" w:firstRowFirstColumn="0" w:firstRowLastColumn="0" w:lastRowFirstColumn="0" w:lastRowLastColumn="0"/>
             </w:pPr>
             <w:r>
-              <w:t xml:space="preserve">System </w:t>
-            </w:r>
-            <w:r>
-              <w:rPr>
-                <w:lang w:val="en-US"/>
-              </w:rPr>
-              <w:t>cancel</w:t>
-            </w:r>
-            <w:r>
-              <w:rPr>
-                <w:lang w:val="en-US"/>
-              </w:rPr>
-              <w:t>s</w:t>
-            </w:r>
-            <w:r>
-              <w:rPr>
-                <w:lang w:val="en-US"/>
-              </w:rPr>
-              <w:t xml:space="preserve"> the operation</w:t>
+              <w:t>System disables the rent button</w:t>
             </w:r>
           </w:p>
           <w:p>
@@ -533,10 +551,26 @@
               <w:cnfStyle w:val="000000100000" w:firstRow="0" w:lastRow="0" w:firstColumn="0" w:lastColumn="0" w:oddVBand="0" w:evenVBand="0" w:oddHBand="1" w:evenHBand="0" w:firstRowFirstColumn="0" w:firstRowLastColumn="0" w:lastRowFirstColumn="0" w:lastRowLastColumn="0"/>
             </w:pPr>
             <w:r>
-              <w:t xml:space="preserve">             </w:t>
-            </w:r>
-            <w:r>
-              <w:t xml:space="preserve">            </w:t>
+              <w:t xml:space="preserve">5a. </w:t>
+            </w:r>
+            <w:r>
+              <w:t xml:space="preserve"> </w:t>
+            </w:r>
+            <w:r>
+              <w:t>The list does not exist or is empty</w:t>
+            </w:r>
+          </w:p>
+          <w:p>
+            <w:pPr>
+              <w:pStyle w:val="ListParagraph"/>
+              <w:numPr>
+                <w:ilvl w:val="0"/>
+                <w:numId w:val="17"/>
+              </w:numPr>
+              <w:cnfStyle w:val="000000100000" w:firstRow="0" w:lastRow="0" w:firstColumn="0" w:lastColumn="0" w:oddVBand="0" w:evenVBand="0" w:oddHBand="1" w:evenHBand="0" w:firstRowFirstColumn="0" w:firstRowLastColumn="0" w:lastRowFirstColumn="0" w:lastRowLastColumn="0"/>
+            </w:pPr>
+            <w:r>
+              <w:t>System displays a pop-up message with „No Available Movies”</w:t>
             </w:r>
           </w:p>
         </w:tc>
@@ -1383,6 +1417,95 @@
     </w:lvl>
   </w:abstractNum>
   <w:abstractNum w:abstractNumId="9" w15:restartNumberingAfterBreak="0">
+    <w:nsid w:val="36B62FD0"/>
+    <w:multiLevelType w:val="hybridMultilevel"/>
+    <w:tmpl w:val="945ABCFE"/>
+    <w:lvl w:ilvl="0" w:tplc="21B8E2B4">
+      <w:start w:val="1"/>
+      <w:numFmt w:val="decimal"/>
+      <w:lvlText w:val="%1."/>
+      <w:lvlJc w:val="left"/>
+      <w:pPr>
+        <w:ind w:left="852" w:hanging="360"/>
+      </w:pPr>
+      <w:rPr>
+        <w:rFonts w:hint="default"/>
+      </w:rPr>
+    </w:lvl>
+    <w:lvl w:ilvl="1" w:tplc="04090019" w:tentative="1">
+      <w:start w:val="1"/>
+      <w:numFmt w:val="lowerLetter"/>
+      <w:lvlText w:val="%2."/>
+      <w:lvlJc w:val="left"/>
+      <w:pPr>
+        <w:ind w:left="1572" w:hanging="360"/>
+      </w:pPr>
+    </w:lvl>
+    <w:lvl w:ilvl="2" w:tplc="0409001B" w:tentative="1">
+      <w:start w:val="1"/>
+      <w:numFmt w:val="lowerRoman"/>
+      <w:lvlText w:val="%3."/>
+      <w:lvlJc w:val="right"/>
+      <w:pPr>
+        <w:ind w:left="2292" w:hanging="180"/>
+      </w:pPr>
+    </w:lvl>
+    <w:lvl w:ilvl="3" w:tplc="0409000F" w:tentative="1">
+      <w:start w:val="1"/>
+      <w:numFmt w:val="decimal"/>
+      <w:lvlText w:val="%4."/>
+      <w:lvlJc w:val="left"/>
+      <w:pPr>
+        <w:ind w:left="3012" w:hanging="360"/>
+      </w:pPr>
+    </w:lvl>
+    <w:lvl w:ilvl="4" w:tplc="04090019" w:tentative="1">
+      <w:start w:val="1"/>
+      <w:numFmt w:val="lowerLetter"/>
+      <w:lvlText w:val="%5."/>
+      <w:lvlJc w:val="left"/>
+      <w:pPr>
+        <w:ind w:left="3732" w:hanging="360"/>
+      </w:pPr>
+    </w:lvl>
+    <w:lvl w:ilvl="5" w:tplc="0409001B" w:tentative="1">
+      <w:start w:val="1"/>
+      <w:numFmt w:val="lowerRoman"/>
+      <w:lvlText w:val="%6."/>
+      <w:lvlJc w:val="right"/>
+      <w:pPr>
+        <w:ind w:left="4452" w:hanging="180"/>
+      </w:pPr>
+    </w:lvl>
+    <w:lvl w:ilvl="6" w:tplc="0409000F" w:tentative="1">
+      <w:start w:val="1"/>
+      <w:numFmt w:val="decimal"/>
+      <w:lvlText w:val="%7."/>
+      <w:lvlJc w:val="left"/>
+      <w:pPr>
+        <w:ind w:left="5172" w:hanging="360"/>
+      </w:pPr>
+    </w:lvl>
+    <w:lvl w:ilvl="7" w:tplc="04090019" w:tentative="1">
+      <w:start w:val="1"/>
+      <w:numFmt w:val="lowerLetter"/>
+      <w:lvlText w:val="%8."/>
+      <w:lvlJc w:val="left"/>
+      <w:pPr>
+        <w:ind w:left="5892" w:hanging="360"/>
+      </w:pPr>
+    </w:lvl>
+    <w:lvl w:ilvl="8" w:tplc="0409001B" w:tentative="1">
+      <w:start w:val="1"/>
+      <w:numFmt w:val="lowerRoman"/>
+      <w:lvlText w:val="%9."/>
+      <w:lvlJc w:val="right"/>
+      <w:pPr>
+        <w:ind w:left="6612" w:hanging="180"/>
+      </w:pPr>
+    </w:lvl>
+  </w:abstractNum>
+  <w:abstractNum w:abstractNumId="10" w15:restartNumberingAfterBreak="0">
     <w:nsid w:val="400F4BE3"/>
     <w:multiLevelType w:val="hybridMultilevel"/>
     <w:tmpl w:val="D50A98DC"/>
@@ -1471,7 +1594,7 @@
       </w:pPr>
     </w:lvl>
   </w:abstractNum>
-  <w:abstractNum w:abstractNumId="10" w15:restartNumberingAfterBreak="0">
+  <w:abstractNum w:abstractNumId="11" w15:restartNumberingAfterBreak="0">
     <w:nsid w:val="4652010A"/>
     <w:multiLevelType w:val="hybridMultilevel"/>
     <w:tmpl w:val="A2C4B9C8"/>
@@ -1560,7 +1683,7 @@
       </w:pPr>
     </w:lvl>
   </w:abstractNum>
-  <w:abstractNum w:abstractNumId="11" w15:restartNumberingAfterBreak="0">
+  <w:abstractNum w:abstractNumId="12" w15:restartNumberingAfterBreak="0">
     <w:nsid w:val="557E0A4F"/>
     <w:multiLevelType w:val="hybridMultilevel"/>
     <w:tmpl w:val="0ED0B968"/>
@@ -1649,7 +1772,7 @@
       </w:pPr>
     </w:lvl>
   </w:abstractNum>
-  <w:abstractNum w:abstractNumId="12" w15:restartNumberingAfterBreak="0">
+  <w:abstractNum w:abstractNumId="13" w15:restartNumberingAfterBreak="0">
     <w:nsid w:val="572A3942"/>
     <w:multiLevelType w:val="hybridMultilevel"/>
     <w:tmpl w:val="2D82309C"/>
@@ -1738,7 +1861,7 @@
       </w:pPr>
     </w:lvl>
   </w:abstractNum>
-  <w:abstractNum w:abstractNumId="13" w15:restartNumberingAfterBreak="0">
+  <w:abstractNum w:abstractNumId="14" w15:restartNumberingAfterBreak="0">
     <w:nsid w:val="644D1B96"/>
     <w:multiLevelType w:val="hybridMultilevel"/>
     <w:tmpl w:val="AB52E5B2"/>
@@ -1827,7 +1950,7 @@
       </w:pPr>
     </w:lvl>
   </w:abstractNum>
-  <w:abstractNum w:abstractNumId="14" w15:restartNumberingAfterBreak="0">
+  <w:abstractNum w:abstractNumId="15" w15:restartNumberingAfterBreak="0">
     <w:nsid w:val="68280292"/>
     <w:multiLevelType w:val="hybridMultilevel"/>
     <w:tmpl w:val="9D402C2C"/>
@@ -1916,7 +2039,7 @@
       </w:pPr>
     </w:lvl>
   </w:abstractNum>
-  <w:abstractNum w:abstractNumId="15" w15:restartNumberingAfterBreak="0">
+  <w:abstractNum w:abstractNumId="16" w15:restartNumberingAfterBreak="0">
     <w:nsid w:val="6A4D4B6F"/>
     <w:multiLevelType w:val="hybridMultilevel"/>
     <w:tmpl w:val="5BB49FA0"/>
@@ -2006,13 +2129,13 @@
     </w:lvl>
   </w:abstractNum>
   <w:num w:numId="1">
-    <w:abstractNumId w:val="14"/>
+    <w:abstractNumId w:val="15"/>
   </w:num>
   <w:num w:numId="2">
     <w:abstractNumId w:val="4"/>
   </w:num>
   <w:num w:numId="3">
-    <w:abstractNumId w:val="11"/>
+    <w:abstractNumId w:val="12"/>
   </w:num>
   <w:num w:numId="4">
     <w:abstractNumId w:val="7"/>
@@ -2030,28 +2153,31 @@
     <w:abstractNumId w:val="2"/>
   </w:num>
   <w:num w:numId="9">
-    <w:abstractNumId w:val="9"/>
+    <w:abstractNumId w:val="10"/>
   </w:num>
   <w:num w:numId="10">
-    <w:abstractNumId w:val="13"/>
+    <w:abstractNumId w:val="14"/>
   </w:num>
   <w:num w:numId="11">
     <w:abstractNumId w:val="8"/>
   </w:num>
   <w:num w:numId="12">
-    <w:abstractNumId w:val="12"/>
+    <w:abstractNumId w:val="13"/>
   </w:num>
   <w:num w:numId="13">
-    <w:abstractNumId w:val="10"/>
+    <w:abstractNumId w:val="11"/>
   </w:num>
   <w:num w:numId="14">
     <w:abstractNumId w:val="1"/>
   </w:num>
   <w:num w:numId="15">
-    <w:abstractNumId w:val="15"/>
+    <w:abstractNumId w:val="16"/>
   </w:num>
   <w:num w:numId="16">
     <w:abstractNumId w:val="5"/>
+  </w:num>
+  <w:num w:numId="17">
+    <w:abstractNumId w:val="9"/>
   </w:num>
 </w:numbering>
 </file>

</xml_diff>